<commit_message>
Inclusion of additional tables, inclusion of bibliography, inclusion of funded projects, adjusted figure splitting function for cohort analysis
</commit_message>
<xml_diff>
--- a/inst/rmarkdown/templates/datenreport-2022/skeleton/rub_reference_2021.docx
+++ b/inst/rmarkdown/templates/datenreport-2022/skeleton/rub_reference_2021.docx
@@ -93,13 +93,14 @@
           <w:r>
             <w:t>TOC Heading Style</w:t>
           </w:r>
+          <w:bookmarkStart w:id="0" w:name="_GoBack"/>
+          <w:bookmarkEnd w:id="0"/>
         </w:p>
         <w:p>
           <w:pPr>
             <w:pStyle w:val="Verzeichnis1"/>
             <w:rPr>
               <w:rFonts w:asciiTheme="minorHAnsi" w:eastAsiaTheme="minorEastAsia" w:hAnsiTheme="minorHAnsi"/>
-              <w:noProof/>
               <w:sz w:val="22"/>
               <w:szCs w:val="22"/>
             </w:rPr>
@@ -117,14 +118,12 @@
             <w:r>
               <w:rPr>
                 <w:rStyle w:val="Hyperlink"/>
-                <w:noProof/>
               </w:rPr>
               <w:t>1</w:t>
             </w:r>
             <w:r>
               <w:rPr>
                 <w:rFonts w:asciiTheme="minorHAnsi" w:eastAsiaTheme="minorEastAsia" w:hAnsiTheme="minorHAnsi"/>
-                <w:noProof/>
                 <w:sz w:val="22"/>
                 <w:szCs w:val="22"/>
               </w:rPr>
@@ -133,54 +132,46 @@
             <w:r>
               <w:rPr>
                 <w:rStyle w:val="Hyperlink"/>
-                <w:noProof/>
               </w:rPr>
               <w:t>Heading 1 style</w:t>
             </w:r>
             <w:r>
               <w:rPr>
-                <w:noProof/>
                 <w:webHidden/>
               </w:rPr>
               <w:tab/>
             </w:r>
             <w:r>
               <w:rPr>
-                <w:noProof/>
                 <w:webHidden/>
               </w:rPr>
               <w:fldChar w:fldCharType="begin"/>
             </w:r>
             <w:r>
               <w:rPr>
-                <w:noProof/>
                 <w:webHidden/>
               </w:rPr>
               <w:instrText xml:space="preserve"> PAGEREF _Toc35108333 \h </w:instrText>
             </w:r>
             <w:r>
               <w:rPr>
-                <w:noProof/>
                 <w:webHidden/>
               </w:rPr>
             </w:r>
             <w:r>
               <w:rPr>
-                <w:noProof/>
                 <w:webHidden/>
               </w:rPr>
               <w:fldChar w:fldCharType="separate"/>
             </w:r>
             <w:r>
               <w:rPr>
-                <w:noProof/>
                 <w:webHidden/>
               </w:rPr>
               <w:t>3</w:t>
             </w:r>
             <w:r>
               <w:rPr>
-                <w:noProof/>
                 <w:webHidden/>
               </w:rPr>
               <w:fldChar w:fldCharType="end"/>
@@ -353,43 +344,43 @@
       <w:pPr>
         <w:pStyle w:val="berschrift1"/>
       </w:pPr>
-      <w:bookmarkStart w:id="0" w:name="_Toc35108333"/>
+      <w:bookmarkStart w:id="1" w:name="_Toc35108333"/>
       <w:r>
         <w:lastRenderedPageBreak/>
         <w:t>Heading 1 style</w:t>
-      </w:r>
-      <w:bookmarkEnd w:id="0"/>
-    </w:p>
-    <w:p>
-      <w:pPr>
-        <w:pStyle w:val="berschrift2"/>
-      </w:pPr>
-      <w:bookmarkStart w:id="1" w:name="_Toc35108334"/>
-      <w:r>
-        <w:t>Heading 2 Style</w:t>
       </w:r>
       <w:bookmarkEnd w:id="1"/>
     </w:p>
     <w:p>
       <w:pPr>
-        <w:pStyle w:val="berschrift3"/>
-      </w:pPr>
-      <w:bookmarkStart w:id="2" w:name="_Toc35108335"/>
-      <w:r>
-        <w:t>Heading 3 Style</w:t>
+        <w:pStyle w:val="berschrift2"/>
+      </w:pPr>
+      <w:bookmarkStart w:id="2" w:name="_Toc35108334"/>
+      <w:r>
+        <w:t>Heading 2 Style</w:t>
       </w:r>
       <w:bookmarkEnd w:id="2"/>
     </w:p>
     <w:p>
       <w:pPr>
-        <w:pStyle w:val="berschrift4"/>
-      </w:pPr>
-      <w:r>
-        <w:t>Heading 4 Style</w:t>
-      </w:r>
+        <w:pStyle w:val="berschrift3"/>
+      </w:pPr>
+      <w:bookmarkStart w:id="3" w:name="_Toc35108335"/>
+      <w:r>
+        <w:t>Heading 3 Style</w:t>
+      </w:r>
+      <w:bookmarkEnd w:id="3"/>
     </w:p>
     <w:p>
       <w:pPr>
+        <w:pStyle w:val="berschrift4"/>
+      </w:pPr>
+      <w:r>
+        <w:t>Heading 4 Style</w:t>
+      </w:r>
+    </w:p>
+    <w:p>
+      <w:pPr>
         <w:pStyle w:val="FirstParagraph"/>
         <w:rPr>
           <w:lang w:val="de-DE"/>
@@ -412,15 +403,7 @@
         <w:rPr>
           <w:lang w:val="de-DE"/>
         </w:rPr>
-        <w:t xml:space="preserve"> Lorem ipsum dolor sit amet, consetetur sadipscing elitr, sed diam nonumy eirmod tempor invidunt ut labore et dolore magna aliquyam erat, sed diam voluptua. At vero eos et accusam et justo duo dolores et ea rebum. Stet clita kasd gubergren, no sea takimata sanctus est Lorem ipsum dolor </w:t>
-      </w:r>
-      <w:bookmarkStart w:id="3" w:name="_GoBack"/>
-      <w:bookmarkEnd w:id="3"/>
-      <w:r>
-        <w:rPr>
-          <w:lang w:val="de-DE"/>
-        </w:rPr>
-        <w:t>sit amet. Lorem ipsum dolor sit amet, consetetur sadipscing elitr, sed diam nonumy eirmod tempor invidunt ut labore et dolore magna aliquyam erat, sed diam voluptua. At vero eos et accusam et justo duo dolores et ea rebum. Stet clita kasd gubergren, no sea takimata sanctus est Lorem ipsum dolor sit amet.</w:t>
+        <w:t xml:space="preserve"> Lorem ipsum dolor sit amet, consetetur sadipscing elitr, sed diam nonumy eirmod tempor invidunt ut labore et dolore magna aliquyam erat, sed diam voluptua. At vero eos et accusam et justo duo dolores et ea rebum. Stet clita kasd gubergren, no sea takimata sanctus est Lorem ipsum dolor sit amet. Lorem ipsum dolor sit amet, consetetur sadipscing elitr, sed diam nonumy eirmod tempor invidunt ut labore et dolore magna aliquyam erat, sed diam voluptua. At vero eos et accusam et justo duo dolores et ea rebum. Stet clita kasd gubergren, no sea takimata sanctus est Lorem ipsum dolor sit amet.</w:t>
       </w:r>
     </w:p>
     <w:p>
@@ -577,7 +560,16 @@
         <w:t xml:space="preserve">Abbildung 1: </w:t>
       </w:r>
       <w:r>
+        <w:tab/>
+      </w:r>
+      <w:r>
         <w:t>Image Caption Style</w:t>
+      </w:r>
+      <w:r>
+        <w:t xml:space="preserve"> </w:t>
+      </w:r>
+      <w:r>
+        <w:t>– needs a tab at 3 cm and a hanging ident of 3 cm for good alignment</w:t>
       </w:r>
     </w:p>
     <w:p>
@@ -598,7 +590,49 @@
       </w:pPr>
       <w:r>
         <w:lastRenderedPageBreak/>
-        <w:t xml:space="preserve">Table 1: Table Caption Style </w:t>
+        <w:t xml:space="preserve">Table 1: </w:t>
+      </w:r>
+      <w:r>
+        <w:tab/>
+      </w:r>
+      <w:r>
+        <w:t>Table Caption Style</w:t>
+      </w:r>
+      <w:r>
+        <w:t xml:space="preserve"> </w:t>
+      </w:r>
+      <w:r>
+        <w:t xml:space="preserve">– needs a tab at </w:t>
+      </w:r>
+      <w:r>
+        <w:t>2,</w:t>
+      </w:r>
+      <w:r>
+        <w:t>2</w:t>
+      </w:r>
+      <w:r>
+        <w:t>5</w:t>
+      </w:r>
+      <w:r>
+        <w:t xml:space="preserve"> cm and a hanging ident of </w:t>
+      </w:r>
+      <w:r>
+        <w:t>2,</w:t>
+      </w:r>
+      <w:r>
+        <w:t>2</w:t>
+      </w:r>
+      <w:r>
+        <w:t>5</w:t>
+      </w:r>
+      <w:r>
+        <w:t xml:space="preserve"> cm for good alignment</w:t>
+      </w:r>
+      <w:r>
+        <w:t xml:space="preserve"> </w:t>
+      </w:r>
+      <w:r>
+        <w:t>fasfasd</w:t>
       </w:r>
     </w:p>
     <w:tbl>
@@ -1678,7 +1712,7 @@
             <w:noProof/>
             <w:lang w:val="de-DE"/>
           </w:rPr>
-          <w:t>2</w:t>
+          <w:t>1</w:t>
         </w:r>
         <w:r>
           <w:fldChar w:fldCharType="end"/>
@@ -2115,7 +2149,7 @@
   <w:abstractNum w:abstractNumId="1" w15:restartNumberingAfterBreak="0">
     <w:nsid w:val="FFFFFF7C"/>
     <w:multiLevelType w:val="singleLevel"/>
-    <w:tmpl w:val="B79EBDA8"/>
+    <w:tmpl w:val="F258A3A8"/>
     <w:lvl w:ilvl="0">
       <w:start w:val="1"/>
       <w:numFmt w:val="decimal"/>
@@ -2132,7 +2166,7 @@
   <w:abstractNum w:abstractNumId="2" w15:restartNumberingAfterBreak="0">
     <w:nsid w:val="FFFFFF7D"/>
     <w:multiLevelType w:val="singleLevel"/>
-    <w:tmpl w:val="615A4036"/>
+    <w:tmpl w:val="C8DEA4BE"/>
     <w:lvl w:ilvl="0">
       <w:start w:val="1"/>
       <w:numFmt w:val="decimal"/>
@@ -2149,7 +2183,7 @@
   <w:abstractNum w:abstractNumId="3" w15:restartNumberingAfterBreak="0">
     <w:nsid w:val="FFFFFF7E"/>
     <w:multiLevelType w:val="singleLevel"/>
-    <w:tmpl w:val="F48C4AA0"/>
+    <w:tmpl w:val="53404F08"/>
     <w:lvl w:ilvl="0">
       <w:start w:val="1"/>
       <w:numFmt w:val="decimal"/>
@@ -2166,7 +2200,7 @@
   <w:abstractNum w:abstractNumId="4" w15:restartNumberingAfterBreak="0">
     <w:nsid w:val="FFFFFF7F"/>
     <w:multiLevelType w:val="singleLevel"/>
-    <w:tmpl w:val="28E05FA6"/>
+    <w:tmpl w:val="4D26370E"/>
     <w:lvl w:ilvl="0">
       <w:start w:val="1"/>
       <w:numFmt w:val="decimal"/>
@@ -2183,7 +2217,7 @@
   <w:abstractNum w:abstractNumId="5" w15:restartNumberingAfterBreak="0">
     <w:nsid w:val="FFFFFF80"/>
     <w:multiLevelType w:val="singleLevel"/>
-    <w:tmpl w:val="67383B3A"/>
+    <w:tmpl w:val="947CDD48"/>
     <w:lvl w:ilvl="0">
       <w:start w:val="1"/>
       <w:numFmt w:val="bullet"/>
@@ -2203,7 +2237,7 @@
   <w:abstractNum w:abstractNumId="6" w15:restartNumberingAfterBreak="0">
     <w:nsid w:val="FFFFFF81"/>
     <w:multiLevelType w:val="singleLevel"/>
-    <w:tmpl w:val="E4D0B2D6"/>
+    <w:tmpl w:val="791A4F66"/>
     <w:lvl w:ilvl="0">
       <w:start w:val="1"/>
       <w:numFmt w:val="bullet"/>
@@ -2223,7 +2257,7 @@
   <w:abstractNum w:abstractNumId="7" w15:restartNumberingAfterBreak="0">
     <w:nsid w:val="FFFFFF82"/>
     <w:multiLevelType w:val="singleLevel"/>
-    <w:tmpl w:val="2CE48FB0"/>
+    <w:tmpl w:val="514E84AE"/>
     <w:lvl w:ilvl="0">
       <w:start w:val="1"/>
       <w:numFmt w:val="bullet"/>
@@ -2243,7 +2277,7 @@
   <w:abstractNum w:abstractNumId="8" w15:restartNumberingAfterBreak="0">
     <w:nsid w:val="FFFFFF83"/>
     <w:multiLevelType w:val="singleLevel"/>
-    <w:tmpl w:val="78D87DCA"/>
+    <w:tmpl w:val="6B5C2942"/>
     <w:lvl w:ilvl="0">
       <w:start w:val="1"/>
       <w:numFmt w:val="bullet"/>
@@ -2263,7 +2297,7 @@
   <w:abstractNum w:abstractNumId="9" w15:restartNumberingAfterBreak="0">
     <w:nsid w:val="FFFFFF88"/>
     <w:multiLevelType w:val="singleLevel"/>
-    <w:tmpl w:val="FE64E1EC"/>
+    <w:tmpl w:val="8F4CBD40"/>
     <w:lvl w:ilvl="0">
       <w:start w:val="1"/>
       <w:numFmt w:val="decimal"/>
@@ -2280,7 +2314,7 @@
   <w:abstractNum w:abstractNumId="10" w15:restartNumberingAfterBreak="0">
     <w:nsid w:val="FFFFFF89"/>
     <w:multiLevelType w:val="singleLevel"/>
-    <w:tmpl w:val="E1681240"/>
+    <w:tmpl w:val="B2607DFA"/>
     <w:lvl w:ilvl="0">
       <w:start w:val="1"/>
       <w:numFmt w:val="bullet"/>
@@ -3488,11 +3522,15 @@
   <w:style w:type="paragraph" w:customStyle="1" w:styleId="TableCaption">
     <w:name w:val="Table Caption"/>
     <w:basedOn w:val="Beschriftung"/>
-    <w:rsid w:val="00EB48C2"/>
+    <w:rsid w:val="00774E1C"/>
     <w:pPr>
       <w:keepNext/>
       <w:keepLines/>
+      <w:tabs>
+        <w:tab w:val="left" w:pos="1276"/>
+      </w:tabs>
       <w:spacing w:before="240"/>
+      <w:ind w:left="1276" w:hanging="1276"/>
     </w:pPr>
     <w:rPr>
       <w:i w:val="0"/>
@@ -3503,10 +3541,14 @@
   <w:style w:type="paragraph" w:customStyle="1" w:styleId="ImageCaption">
     <w:name w:val="Image Caption"/>
     <w:basedOn w:val="Beschriftung"/>
-    <w:rsid w:val="004C21C2"/>
+    <w:rsid w:val="00AC4483"/>
     <w:pPr>
       <w:keepNext/>
       <w:keepLines/>
+      <w:tabs>
+        <w:tab w:val="left" w:pos="1701"/>
+      </w:tabs>
+      <w:ind w:left="1701" w:hanging="1701"/>
     </w:pPr>
     <w:rPr>
       <w:i w:val="0"/>
@@ -3985,7 +4027,7 @@
     <w:autoRedefine/>
     <w:uiPriority w:val="39"/>
     <w:unhideWhenUsed/>
-    <w:rsid w:val="00C471AC"/>
+    <w:rsid w:val="00DA3A43"/>
     <w:pPr>
       <w:tabs>
         <w:tab w:val="left" w:pos="480"/>
@@ -3995,6 +4037,9 @@
       <w:ind w:right="567"/>
       <w:jc w:val="left"/>
     </w:pPr>
+    <w:rPr>
+      <w:noProof/>
+    </w:rPr>
   </w:style>
   <w:style w:type="paragraph" w:styleId="Verzeichnis2">
     <w:name w:val="toc 2"/>
@@ -4109,6 +4154,32 @@
       <w:sz w:val="16"/>
       <w:szCs w:val="16"/>
     </w:rPr>
+  </w:style>
+  <w:style w:type="paragraph" w:styleId="Verzeichnis5">
+    <w:name w:val="toc 5"/>
+    <w:basedOn w:val="Standard"/>
+    <w:next w:val="Standard"/>
+    <w:autoRedefine/>
+    <w:semiHidden/>
+    <w:unhideWhenUsed/>
+    <w:rsid w:val="00FB2F57"/>
+    <w:pPr>
+      <w:spacing w:after="100"/>
+      <w:ind w:left="1701" w:right="567" w:hanging="1701"/>
+    </w:pPr>
+  </w:style>
+  <w:style w:type="paragraph" w:styleId="Verzeichnis6">
+    <w:name w:val="toc 6"/>
+    <w:basedOn w:val="Standard"/>
+    <w:next w:val="Standard"/>
+    <w:autoRedefine/>
+    <w:semiHidden/>
+    <w:unhideWhenUsed/>
+    <w:rsid w:val="00FB2F57"/>
+    <w:pPr>
+      <w:spacing w:after="100"/>
+      <w:ind w:left="1276" w:right="567" w:hanging="1276"/>
+    </w:pPr>
   </w:style>
 </w:styles>
 </file>
@@ -4436,7 +4507,7 @@
 </file>
 
 <file path=customXml/itemProps1.xml><?xml version="1.0" encoding="utf-8"?>
-<ds:datastoreItem xmlns:ds="http://schemas.openxmlformats.org/officeDocument/2006/customXml" ds:itemID="{AAA3A5DA-191A-46A0-8146-6AEAA94EAC28}">
+<ds:datastoreItem xmlns:ds="http://schemas.openxmlformats.org/officeDocument/2006/customXml" ds:itemID="{BEECE195-91B7-4991-8A0F-457373122B0B}">
   <ds:schemaRefs>
     <ds:schemaRef ds:uri="http://schemas.openxmlformats.org/officeDocument/2006/bibliography"/>
   </ds:schemaRefs>

</xml_diff>